<commit_message>
Continued work on the final documentation, DFF and FA still need to be documented along wtih the OAI, that will be completed tomorrow, The final step at that point is to complete/confirm timing.
</commit_message>
<xml_diff>
--- a/Documents/Final Documentation/Cell Data Sheet/NOR/NOR_CELL_DESCRIPTION.docx
+++ b/Documents/Final Documentation/Cell Data Sheet/NOR/NOR_CELL_DESCRIPTION.docx
@@ -462,6 +462,8 @@
       <w:r>
         <w:t xml:space="preserve">  specify</w:t>
       </w:r>
+      <w:bookmarkStart w:id="0" w:name="_GoBack"/>
+      <w:bookmarkEnd w:id="0"/>
     </w:p>
     <w:p>
       <w:pPr>
@@ -1524,8 +1526,6 @@
         </w:rPr>
         <w:t xml:space="preserve"> </w:t>
       </w:r>
-      <w:bookmarkStart w:id="0" w:name="_GoBack"/>
-      <w:bookmarkEnd w:id="0"/>
     </w:p>
     <w:p>
       <w:pPr>
@@ -1660,15 +1660,29 @@
     </w:p>
     <w:p>
       <w:pPr>
-        <w:spacing w:after="0"/>
-        <w:rPr>
-          <w:b/>
-        </w:rPr>
-      </w:pPr>
-      <w:r>
-        <w:rPr>
-          <w:b/>
-        </w:rPr>
+        <w:rPr>
+          <w:b/>
+        </w:rPr>
+      </w:pPr>
+      <w:r>
+        <w:rPr>
+          <w:b/>
+        </w:rPr>
+        <w:br w:type="page"/>
+      </w:r>
+    </w:p>
+    <w:p>
+      <w:pPr>
+        <w:spacing w:after="0"/>
+        <w:rPr>
+          <w:b/>
+        </w:rPr>
+      </w:pPr>
+      <w:r>
+        <w:rPr>
+          <w:b/>
+        </w:rPr>
+        <w:lastRenderedPageBreak/>
         <w:t>CMOS Schematic:</w:t>
       </w:r>
     </w:p>
@@ -1690,7 +1704,6 @@
         <w:rPr>
           <w:noProof/>
         </w:rPr>
-        <w:lastRenderedPageBreak/>
         <w:drawing>
           <wp:inline distT="0" distB="0" distL="0" distR="0" wp14:anchorId="2A4023A6" wp14:editId="79A45FE8">
             <wp:extent cx="3453662" cy="4008120"/>
@@ -1776,6 +1789,16 @@
       </w:r>
       <w:r>
         <w:t>2X1 cell.</w:t>
+      </w:r>
+    </w:p>
+    <w:p>
+      <w:pPr>
+        <w:tabs>
+          <w:tab w:val="left" w:pos="5904"/>
+        </w:tabs>
+      </w:pPr>
+      <w:r>
+        <w:tab/>
       </w:r>
     </w:p>
     <w:p>
@@ -2276,7 +2299,7 @@
           <w:rPr>
             <w:noProof/>
           </w:rPr>
-          <w:t>6</w:t>
+          <w:t>3</w:t>
         </w:r>
         <w:r>
           <w:rPr>

</xml_diff>